<commit_message>
New files to hand in
</commit_message>
<xml_diff>
--- a/Documents/Group_6_SoftwareDesignDocument.docx
+++ b/Documents/Group_6_SoftwareDesignDocument.docx
@@ -203,78 +203,84 @@
           <w:sz w:val="36"/>
           <w:szCs w:val="36"/>
         </w:rPr>
-        <w:t xml:space="preserve">Nestor Medina, </w:t>
+        <w:t>Nestor Medina</w:t>
       </w:r>
       <w:r>
         <w:rPr>
           <w:sz w:val="36"/>
           <w:szCs w:val="36"/>
         </w:rPr>
-        <w:t>Riccardo</w:t>
-      </w:r>
-      <w:r>
+        <w:t xml:space="preserve"> – S1839779</w:t>
+      </w:r>
+    </w:p>
+    <w:p>
+      <w:pPr>
+        <w:jc w:val="center"/>
         <w:rPr>
           <w:sz w:val="36"/>
           <w:szCs w:val="36"/>
         </w:rPr>
-        <w:t xml:space="preserve"> Testa</w:t>
-      </w:r>
+      </w:pPr>
       <w:r>
         <w:rPr>
           <w:sz w:val="36"/>
           <w:szCs w:val="36"/>
         </w:rPr>
-        <w:t>, Adam</w:t>
+        <w:t>Riccardo</w:t>
       </w:r>
       <w:r>
         <w:rPr>
           <w:sz w:val="36"/>
           <w:szCs w:val="36"/>
         </w:rPr>
-        <w:t xml:space="preserve"> Hood</w:t>
+        <w:t xml:space="preserve"> Testa</w:t>
       </w:r>
       <w:r>
         <w:rPr>
           <w:sz w:val="36"/>
           <w:szCs w:val="36"/>
         </w:rPr>
-        <w:t>, Nadine</w:t>
-      </w:r>
-      <w:r>
+        <w:t xml:space="preserve"> – S1637966</w:t>
+      </w:r>
+    </w:p>
+    <w:p>
+      <w:pPr>
+        <w:jc w:val="center"/>
         <w:rPr>
           <w:sz w:val="36"/>
           <w:szCs w:val="36"/>
         </w:rPr>
-        <w:t xml:space="preserve"> Hazel</w:t>
-      </w:r>
+      </w:pPr>
       <w:r>
         <w:rPr>
           <w:sz w:val="36"/>
           <w:szCs w:val="36"/>
         </w:rPr>
-        <w:t>, C</w:t>
+        <w:t xml:space="preserve"> Adam</w:t>
       </w:r>
       <w:r>
         <w:rPr>
           <w:sz w:val="36"/>
           <w:szCs w:val="36"/>
         </w:rPr>
-        <w:t>ourtney Healy</w:t>
+        <w:t xml:space="preserve"> Hood</w:t>
       </w:r>
       <w:r>
         <w:rPr>
           <w:sz w:val="36"/>
           <w:szCs w:val="36"/>
         </w:rPr>
-        <w:t>, Lauren</w:t>
+        <w:t xml:space="preserve"> - </w:t>
       </w:r>
       <w:r>
         <w:rPr>
           <w:sz w:val="36"/>
           <w:szCs w:val="36"/>
         </w:rPr>
-        <w:t xml:space="preserve"> Findlay</w:t>
-      </w:r>
+        <w:t>S1826166</w:t>
+      </w:r>
+      <w:bookmarkStart w:id="0" w:name="_GoBack"/>
+      <w:bookmarkEnd w:id="0"/>
     </w:p>
     <w:p>
       <w:pPr>
@@ -284,20 +290,134 @@
           <w:szCs w:val="36"/>
         </w:rPr>
       </w:pPr>
-    </w:p>
-    <w:p>
-      <w:pPr>
-        <w:jc w:val="center"/>
+      <w:r>
         <w:rPr>
           <w:sz w:val="36"/>
           <w:szCs w:val="36"/>
         </w:rPr>
-      </w:pPr>
+        <w:t xml:space="preserve"> Nadine</w:t>
+      </w:r>
       <w:r>
         <w:rPr>
           <w:sz w:val="36"/>
           <w:szCs w:val="36"/>
         </w:rPr>
+        <w:t xml:space="preserve"> Hazel</w:t>
+      </w:r>
+      <w:r>
+        <w:rPr>
+          <w:sz w:val="36"/>
+          <w:szCs w:val="36"/>
+        </w:rPr>
+        <w:t xml:space="preserve"> </w:t>
+      </w:r>
+      <w:proofErr w:type="spellStart"/>
+      <w:r>
+        <w:rPr>
+          <w:sz w:val="36"/>
+          <w:szCs w:val="36"/>
+        </w:rPr>
+        <w:t>Parcon</w:t>
+      </w:r>
+      <w:proofErr w:type="spellEnd"/>
+      <w:r>
+        <w:rPr>
+          <w:sz w:val="36"/>
+          <w:szCs w:val="36"/>
+        </w:rPr>
+        <w:t xml:space="preserve"> – S1822695</w:t>
+      </w:r>
+    </w:p>
+    <w:p>
+      <w:pPr>
+        <w:jc w:val="center"/>
+        <w:rPr>
+          <w:sz w:val="36"/>
+          <w:szCs w:val="36"/>
+        </w:rPr>
+      </w:pPr>
+      <w:r>
+        <w:rPr>
+          <w:sz w:val="36"/>
+          <w:szCs w:val="36"/>
+        </w:rPr>
+        <w:t xml:space="preserve"> C</w:t>
+      </w:r>
+      <w:r>
+        <w:rPr>
+          <w:sz w:val="36"/>
+          <w:szCs w:val="36"/>
+        </w:rPr>
+        <w:t>ourtney Healy</w:t>
+      </w:r>
+      <w:r>
+        <w:rPr>
+          <w:sz w:val="36"/>
+          <w:szCs w:val="36"/>
+        </w:rPr>
+        <w:t xml:space="preserve"> - </w:t>
+      </w:r>
+      <w:r>
+        <w:rPr>
+          <w:sz w:val="36"/>
+          <w:szCs w:val="36"/>
+        </w:rPr>
+        <w:t>S1827295</w:t>
+      </w:r>
+    </w:p>
+    <w:p>
+      <w:pPr>
+        <w:jc w:val="center"/>
+        <w:rPr>
+          <w:sz w:val="36"/>
+          <w:szCs w:val="36"/>
+        </w:rPr>
+      </w:pPr>
+      <w:r>
+        <w:rPr>
+          <w:sz w:val="36"/>
+          <w:szCs w:val="36"/>
+        </w:rPr>
+        <w:t xml:space="preserve"> Lauren</w:t>
+      </w:r>
+      <w:r>
+        <w:rPr>
+          <w:sz w:val="36"/>
+          <w:szCs w:val="36"/>
+        </w:rPr>
+        <w:t xml:space="preserve"> Findlay</w:t>
+      </w:r>
+      <w:r>
+        <w:rPr>
+          <w:sz w:val="36"/>
+          <w:szCs w:val="36"/>
+        </w:rPr>
+        <w:t xml:space="preserve"> - 1802680</w:t>
+      </w:r>
+    </w:p>
+    <w:p>
+      <w:pPr>
+        <w:jc w:val="center"/>
+        <w:rPr>
+          <w:sz w:val="36"/>
+          <w:szCs w:val="36"/>
+        </w:rPr>
+      </w:pPr>
+    </w:p>
+    <w:p>
+      <w:pPr>
+        <w:jc w:val="center"/>
+        <w:rPr>
+          <w:sz w:val="36"/>
+          <w:szCs w:val="36"/>
+        </w:rPr>
+      </w:pPr>
+      <w:r>
+        <w:rPr>
+          <w:sz w:val="36"/>
+          <w:szCs w:val="36"/>
+        </w:rPr>
+        <w:lastRenderedPageBreak/>
         <w:t>April/2019</w:t>
       </w:r>
     </w:p>
@@ -4912,31 +5032,7 @@
         <w:rPr>
           <w:sz w:val="24"/>
         </w:rPr>
-        <w:t xml:space="preserve">, then generate a minimum spanning tree for connections and pick the start and the end room. The algorithm is taken from </w:t>
-      </w:r>
-      <w:r>
-        <w:rPr>
-          <w:sz w:val="24"/>
-        </w:rPr>
-        <w:t xml:space="preserve">another </w:t>
-      </w:r>
-      <w:r>
-        <w:rPr>
-          <w:sz w:val="24"/>
-        </w:rPr>
-        <w:t>game (tiny keeps)</w:t>
-      </w:r>
-      <w:r>
-        <w:rPr>
-          <w:sz w:val="24"/>
-        </w:rPr>
-        <w:t xml:space="preserve">, </w:t>
-      </w:r>
-      <w:r>
-        <w:rPr>
-          <w:sz w:val="24"/>
-        </w:rPr>
-        <w:t xml:space="preserve">which code has been implemented in unity under the MIT licence on GitHub. Here is the repository </w:t>
+        <w:t xml:space="preserve">, then generate a minimum spanning tree for connections and pick the start and the end room. The algorithm is taken from another game (tiny keeps), which code has been implemented in unity under the MIT licence on GitHub. Here is the repository </w:t>
       </w:r>
       <w:hyperlink r:id="rId9" w:history="1">
         <w:r>
@@ -4996,8 +5092,6 @@
         </w:rPr>
         <w:t xml:space="preserve"> </w:t>
       </w:r>
-      <w:bookmarkStart w:id="0" w:name="_GoBack"/>
-      <w:bookmarkEnd w:id="0"/>
     </w:p>
     <w:sectPr>
       <w:footerReference w:type="default" r:id="rId11"/>
@@ -6936,7 +7030,7 @@
 </file>
 
 <file path=customXml/itemProps1.xml><?xml version="1.0" encoding="utf-8"?>
-<ds:datastoreItem xmlns:ds="http://schemas.openxmlformats.org/officeDocument/2006/customXml" ds:itemID="{88385F17-7706-4A82-8CEA-CCA63C36D098}">
+<ds:datastoreItem xmlns:ds="http://schemas.openxmlformats.org/officeDocument/2006/customXml" ds:itemID="{60A66AB0-666A-4663-9014-5DC7DC44C173}">
   <ds:schemaRefs>
     <ds:schemaRef ds:uri="http://schemas.openxmlformats.org/officeDocument/2006/bibliography"/>
   </ds:schemaRefs>

</xml_diff>